<commit_message>
Updated some documentation and fixed some issues
</commit_message>
<xml_diff>
--- a/Documentation/Gamehub Security Report.docx
+++ b/Documentation/Gamehub Security Report.docx
@@ -4520,17 +4520,15 @@
         </w:rPr>
         <w:t xml:space="preserve">Security flaws could be </w:t>
       </w:r>
-      <w:proofErr w:type="spellStart"/>
-      <w:r>
-        <w:rPr>
-          <w:rFonts w:ascii="Calibri" w:hAnsi="Calibri" w:cs="Calibri"/>
-          <w:sz w:val="24"/>
-          <w:szCs w:val="24"/>
-          <w:lang w:val="en-US"/>
-        </w:rPr>
-        <w:t>revelead</w:t>
-      </w:r>
-      <w:proofErr w:type="spellEnd"/>
+      <w:r>
+        <w:rPr>
+          <w:rFonts w:ascii="Calibri" w:hAnsi="Calibri" w:cs="Calibri"/>
+          <w:sz w:val="24"/>
+          <w:szCs w:val="24"/>
+          <w:lang w:val="en-US"/>
+        </w:rPr>
+        <w:t>revealed</w:t>
+      </w:r>
       <w:r>
         <w:rPr>
           <w:rFonts w:ascii="Calibri" w:hAnsi="Calibri" w:cs="Calibri"/>

</xml_diff>

<commit_message>
Updated security report accordingly and changed yaml file
</commit_message>
<xml_diff>
--- a/Documentation/Gamehub Security Report.docx
+++ b/Documentation/Gamehub Security Report.docx
@@ -234,7 +234,7 @@
                 <w:szCs w:val="20"/>
                 <w:lang w:val="en-GB"/>
               </w:rPr>
-              <w:t>30</w:t>
+              <w:t>6</w:t>
             </w:r>
             <w:r>
               <w:rPr>
@@ -255,7 +255,17 @@
                 <w:szCs w:val="20"/>
                 <w:lang w:val="en-GB"/>
               </w:rPr>
-              <w:t xml:space="preserve"> of May 2024</w:t>
+              <w:t xml:space="preserve"> of June</w:t>
+            </w:r>
+            <w:r>
+              <w:rPr>
+                <w:rFonts w:cs="Arial"/>
+                <w:b/>
+                <w:color w:val="353F49"/>
+                <w:szCs w:val="20"/>
+                <w:lang w:val="en-GB"/>
+              </w:rPr>
+              <w:t xml:space="preserve"> 2024</w:t>
             </w:r>
           </w:p>
         </w:tc>
@@ -322,7 +332,17 @@
                 <w:lang w:val="en-GB"/>
               </w:rPr>
               <w:tab/>
-              <w:t>1.0</w:t>
+              <w:t>1.</w:t>
+            </w:r>
+            <w:r>
+              <w:rPr>
+                <w:rFonts w:cs="Arial"/>
+                <w:b/>
+                <w:color w:val="353F49"/>
+                <w:szCs w:val="20"/>
+                <w:lang w:val="en-GB"/>
+              </w:rPr>
+              <w:t>1</w:t>
             </w:r>
           </w:p>
         </w:tc>
@@ -408,7 +428,7 @@
                 <w:szCs w:val="20"/>
                 <w:lang w:val="en-GB"/>
               </w:rPr>
-              <w:t>In progress</w:t>
+              <w:t>Completed</w:t>
             </w:r>
           </w:p>
         </w:tc>
@@ -881,41 +901,7 @@
                 <w:noProof/>
                 <w:webHidden/>
               </w:rPr>
-              <w:fldChar w:fldCharType="begin"/>
-            </w:r>
-            <w:r>
-              <w:rPr>
-                <w:noProof/>
-                <w:webHidden/>
-              </w:rPr>
-              <w:instrText xml:space="preserve"> PAGEREF _Toc154164937 \h </w:instrText>
-            </w:r>
-            <w:r>
-              <w:rPr>
-                <w:noProof/>
-                <w:webHidden/>
-              </w:rPr>
-            </w:r>
-            <w:r>
-              <w:rPr>
-                <w:noProof/>
-                <w:webHidden/>
-              </w:rPr>
-              <w:fldChar w:fldCharType="separate"/>
-            </w:r>
-            <w:r>
-              <w:rPr>
-                <w:noProof/>
-                <w:webHidden/>
-              </w:rPr>
-              <w:t>5</w:t>
-            </w:r>
-            <w:r>
-              <w:rPr>
-                <w:noProof/>
-                <w:webHidden/>
-              </w:rPr>
-              <w:fldChar w:fldCharType="end"/>
+              <w:t>6</w:t>
             </w:r>
           </w:hyperlink>
         </w:p>
@@ -951,41 +937,7 @@
                 <w:noProof/>
                 <w:webHidden/>
               </w:rPr>
-              <w:fldChar w:fldCharType="begin"/>
-            </w:r>
-            <w:r>
-              <w:rPr>
-                <w:noProof/>
-                <w:webHidden/>
-              </w:rPr>
-              <w:instrText xml:space="preserve"> PAGEREF _Toc154164938 \h </w:instrText>
-            </w:r>
-            <w:r>
-              <w:rPr>
-                <w:noProof/>
-                <w:webHidden/>
-              </w:rPr>
-            </w:r>
-            <w:r>
-              <w:rPr>
-                <w:noProof/>
-                <w:webHidden/>
-              </w:rPr>
-              <w:fldChar w:fldCharType="separate"/>
-            </w:r>
-            <w:r>
-              <w:rPr>
-                <w:noProof/>
-                <w:webHidden/>
-              </w:rPr>
-              <w:t>5</w:t>
-            </w:r>
-            <w:r>
-              <w:rPr>
-                <w:noProof/>
-                <w:webHidden/>
-              </w:rPr>
-              <w:fldChar w:fldCharType="end"/>
+              <w:t>6</w:t>
             </w:r>
           </w:hyperlink>
         </w:p>
@@ -1021,41 +973,7 @@
                 <w:noProof/>
                 <w:webHidden/>
               </w:rPr>
-              <w:fldChar w:fldCharType="begin"/>
-            </w:r>
-            <w:r>
-              <w:rPr>
-                <w:noProof/>
-                <w:webHidden/>
-              </w:rPr>
-              <w:instrText xml:space="preserve"> PAGEREF _Toc154164941 \h </w:instrText>
-            </w:r>
-            <w:r>
-              <w:rPr>
-                <w:noProof/>
-                <w:webHidden/>
-              </w:rPr>
-            </w:r>
-            <w:r>
-              <w:rPr>
-                <w:noProof/>
-                <w:webHidden/>
-              </w:rPr>
-              <w:fldChar w:fldCharType="separate"/>
-            </w:r>
-            <w:r>
-              <w:rPr>
-                <w:noProof/>
-                <w:webHidden/>
-              </w:rPr>
-              <w:t>6</w:t>
-            </w:r>
-            <w:r>
-              <w:rPr>
-                <w:noProof/>
-                <w:webHidden/>
-              </w:rPr>
-              <w:fldChar w:fldCharType="end"/>
+              <w:t>7</w:t>
             </w:r>
           </w:hyperlink>
         </w:p>
@@ -1091,41 +1009,7 @@
                 <w:noProof/>
                 <w:webHidden/>
               </w:rPr>
-              <w:fldChar w:fldCharType="begin"/>
-            </w:r>
-            <w:r>
-              <w:rPr>
-                <w:noProof/>
-                <w:webHidden/>
-              </w:rPr>
-              <w:instrText xml:space="preserve"> PAGEREF _Toc154164942 \h </w:instrText>
-            </w:r>
-            <w:r>
-              <w:rPr>
-                <w:noProof/>
-                <w:webHidden/>
-              </w:rPr>
-            </w:r>
-            <w:r>
-              <w:rPr>
-                <w:noProof/>
-                <w:webHidden/>
-              </w:rPr>
-              <w:fldChar w:fldCharType="separate"/>
-            </w:r>
-            <w:r>
-              <w:rPr>
-                <w:noProof/>
-                <w:webHidden/>
-              </w:rPr>
-              <w:t>6</w:t>
-            </w:r>
-            <w:r>
-              <w:rPr>
-                <w:noProof/>
-                <w:webHidden/>
-              </w:rPr>
-              <w:fldChar w:fldCharType="end"/>
+              <w:t>7</w:t>
             </w:r>
           </w:hyperlink>
         </w:p>
@@ -1161,41 +1045,7 @@
                 <w:noProof/>
                 <w:webHidden/>
               </w:rPr>
-              <w:fldChar w:fldCharType="begin"/>
-            </w:r>
-            <w:r>
-              <w:rPr>
-                <w:noProof/>
-                <w:webHidden/>
-              </w:rPr>
-              <w:instrText xml:space="preserve"> PAGEREF _Toc154164943 \h </w:instrText>
-            </w:r>
-            <w:r>
-              <w:rPr>
-                <w:noProof/>
-                <w:webHidden/>
-              </w:rPr>
-            </w:r>
-            <w:r>
-              <w:rPr>
-                <w:noProof/>
-                <w:webHidden/>
-              </w:rPr>
-              <w:fldChar w:fldCharType="separate"/>
-            </w:r>
-            <w:r>
-              <w:rPr>
-                <w:noProof/>
-                <w:webHidden/>
-              </w:rPr>
-              <w:t>6</w:t>
-            </w:r>
-            <w:r>
-              <w:rPr>
-                <w:noProof/>
-                <w:webHidden/>
-              </w:rPr>
-              <w:fldChar w:fldCharType="end"/>
+              <w:t>7</w:t>
             </w:r>
           </w:hyperlink>
         </w:p>
@@ -1231,41 +1081,7 @@
                 <w:noProof/>
                 <w:webHidden/>
               </w:rPr>
-              <w:fldChar w:fldCharType="begin"/>
-            </w:r>
-            <w:r>
-              <w:rPr>
-                <w:noProof/>
-                <w:webHidden/>
-              </w:rPr>
-              <w:instrText xml:space="preserve"> PAGEREF _Toc154164944 \h </w:instrText>
-            </w:r>
-            <w:r>
-              <w:rPr>
-                <w:noProof/>
-                <w:webHidden/>
-              </w:rPr>
-            </w:r>
-            <w:r>
-              <w:rPr>
-                <w:noProof/>
-                <w:webHidden/>
-              </w:rPr>
-              <w:fldChar w:fldCharType="separate"/>
-            </w:r>
-            <w:r>
-              <w:rPr>
-                <w:noProof/>
-                <w:webHidden/>
-              </w:rPr>
-              <w:t>6</w:t>
-            </w:r>
-            <w:r>
-              <w:rPr>
-                <w:noProof/>
-                <w:webHidden/>
-              </w:rPr>
-              <w:fldChar w:fldCharType="end"/>
+              <w:t>8</w:t>
             </w:r>
           </w:hyperlink>
         </w:p>
@@ -1301,41 +1117,7 @@
                 <w:noProof/>
                 <w:webHidden/>
               </w:rPr>
-              <w:fldChar w:fldCharType="begin"/>
-            </w:r>
-            <w:r>
-              <w:rPr>
-                <w:noProof/>
-                <w:webHidden/>
-              </w:rPr>
-              <w:instrText xml:space="preserve"> PAGEREF _Toc154164945 \h </w:instrText>
-            </w:r>
-            <w:r>
-              <w:rPr>
-                <w:noProof/>
-                <w:webHidden/>
-              </w:rPr>
-            </w:r>
-            <w:r>
-              <w:rPr>
-                <w:noProof/>
-                <w:webHidden/>
-              </w:rPr>
-              <w:fldChar w:fldCharType="separate"/>
-            </w:r>
-            <w:r>
-              <w:rPr>
-                <w:noProof/>
-                <w:webHidden/>
-              </w:rPr>
-              <w:t>6</w:t>
-            </w:r>
-            <w:r>
-              <w:rPr>
-                <w:noProof/>
-                <w:webHidden/>
-              </w:rPr>
-              <w:fldChar w:fldCharType="end"/>
+              <w:t>8</w:t>
             </w:r>
           </w:hyperlink>
         </w:p>
@@ -1364,7 +1146,7 @@
             <w:rPr>
               <w:noProof/>
             </w:rPr>
-            <w:t>7</w:t>
+            <w:t>8</w:t>
           </w:r>
         </w:p>
       </w:sdtContent>
@@ -3391,7 +3173,7 @@
       <w:pPr>
         <w:rPr>
           <w:rFonts w:ascii="Calibri" w:hAnsi="Calibri" w:cs="Calibri"/>
-          <w:b/>
+          <w:bCs/>
           <w:sz w:val="36"/>
           <w:szCs w:val="36"/>
           <w:lang w:val="en-US"/>
@@ -3469,6 +3251,93 @@
       <w:pPr>
         <w:rPr>
           <w:rFonts w:ascii="Calibri" w:hAnsi="Calibri" w:cs="Calibri"/>
+          <w:sz w:val="24"/>
+          <w:szCs w:val="24"/>
+          <w:lang w:val="en-US"/>
+        </w:rPr>
+      </w:pPr>
+    </w:p>
+    <w:p>
+      <w:pPr>
+        <w:rPr>
+          <w:rFonts w:ascii="Calibri" w:hAnsi="Calibri" w:cs="Calibri"/>
+          <w:sz w:val="24"/>
+          <w:szCs w:val="24"/>
+          <w:lang w:val="en-US"/>
+        </w:rPr>
+      </w:pPr>
+      <w:r>
+        <w:rPr>
+          <w:rFonts w:ascii="Calibri" w:hAnsi="Calibri" w:cs="Calibri"/>
+          <w:sz w:val="24"/>
+          <w:szCs w:val="24"/>
+          <w:lang w:val="en-US"/>
+        </w:rPr>
+        <w:t>Injection vulnerabilities occur when untrusted data is sent to an interpreter as part of a command or query. Besides SQL injection, other types include:</w:t>
+      </w:r>
+      <w:r>
+        <w:rPr>
+          <w:rFonts w:ascii="Calibri" w:hAnsi="Calibri" w:cs="Calibri"/>
+          <w:sz w:val="24"/>
+          <w:szCs w:val="24"/>
+          <w:lang w:val="en-US"/>
+        </w:rPr>
+        <w:br/>
+        <w:t xml:space="preserve">      -      Command Injection: Attackers can execute arbitrary commands on the host operating system via a vulnerable application.</w:t>
+      </w:r>
+    </w:p>
+    <w:p>
+      <w:pPr>
+        <w:pStyle w:val="ListParagraph"/>
+        <w:numPr>
+          <w:ilvl w:val="0"/>
+          <w:numId w:val="1"/>
+        </w:numPr>
+        <w:rPr>
+          <w:rFonts w:ascii="Calibri" w:hAnsi="Calibri" w:cs="Calibri"/>
+          <w:sz w:val="24"/>
+          <w:szCs w:val="24"/>
+          <w:lang w:val="en-US"/>
+        </w:rPr>
+      </w:pPr>
+      <w:r>
+        <w:rPr>
+          <w:rFonts w:ascii="Calibri" w:hAnsi="Calibri" w:cs="Calibri"/>
+          <w:sz w:val="24"/>
+          <w:szCs w:val="24"/>
+          <w:lang w:val="en-US"/>
+        </w:rPr>
+        <w:t>Lightweight Directory Access Protocol (LDAP) Injection: Attackers can modify LDAP queries to execute arbitrary commands or extract sensitive information.</w:t>
+      </w:r>
+    </w:p>
+    <w:p>
+      <w:pPr>
+        <w:pStyle w:val="ListParagraph"/>
+        <w:numPr>
+          <w:ilvl w:val="0"/>
+          <w:numId w:val="1"/>
+        </w:numPr>
+        <w:rPr>
+          <w:rFonts w:ascii="Calibri" w:hAnsi="Calibri" w:cs="Calibri"/>
+          <w:sz w:val="24"/>
+          <w:szCs w:val="24"/>
+          <w:lang w:val="en-US"/>
+        </w:rPr>
+      </w:pPr>
+      <w:r>
+        <w:rPr>
+          <w:rFonts w:ascii="Calibri" w:hAnsi="Calibri" w:cs="Calibri"/>
+          <w:sz w:val="24"/>
+          <w:szCs w:val="24"/>
+          <w:lang w:val="en-US"/>
+        </w:rPr>
+        <w:t>NoSQL Injection: Like SQL injection, but targets NoSQL databases which can lead to unauthorized data manipulation.</w:t>
+      </w:r>
+    </w:p>
+    <w:p>
+      <w:pPr>
+        <w:rPr>
+          <w:rFonts w:ascii="Calibri" w:hAnsi="Calibri" w:cs="Calibri"/>
           <w:b/>
           <w:sz w:val="28"/>
           <w:szCs w:val="28"/>
@@ -3618,6 +3487,7 @@
           <w:szCs w:val="24"/>
           <w:lang w:val="en-US"/>
         </w:rPr>
+        <w:lastRenderedPageBreak/>
         <w:t>The program makes use of named queries, a function made possible by XML configurations or annotations. Named queries provide a centralized way to declare inquiries, hence reducing the risk of injection by guaranteeing that queries are predefined and validated thoroughly.</w:t>
       </w:r>
     </w:p>
@@ -3636,12 +3506,87 @@
       <w:pPr>
         <w:rPr>
           <w:rFonts w:ascii="Calibri" w:hAnsi="Calibri" w:cs="Calibri"/>
-          <w:bCs/>
-          <w:sz w:val="24"/>
-          <w:szCs w:val="24"/>
-          <w:lang w:val="en-US"/>
-        </w:rPr>
-      </w:pPr>
+          <w:b/>
+          <w:sz w:val="28"/>
+          <w:szCs w:val="28"/>
+          <w:lang w:val="en-US"/>
+        </w:rPr>
+      </w:pPr>
+      <w:r>
+        <w:rPr>
+          <w:rFonts w:ascii="Calibri" w:hAnsi="Calibri" w:cs="Calibri"/>
+          <w:b/>
+          <w:sz w:val="28"/>
+          <w:szCs w:val="28"/>
+          <w:lang w:val="en-US"/>
+        </w:rPr>
+        <w:t xml:space="preserve">Impact on </w:t>
+      </w:r>
+      <w:proofErr w:type="spellStart"/>
+      <w:r>
+        <w:rPr>
+          <w:rFonts w:ascii="Calibri" w:hAnsi="Calibri" w:cs="Calibri"/>
+          <w:b/>
+          <w:sz w:val="28"/>
+          <w:szCs w:val="28"/>
+          <w:lang w:val="en-US"/>
+        </w:rPr>
+        <w:t>GameHub</w:t>
+      </w:r>
+      <w:proofErr w:type="spellEnd"/>
+      <w:r>
+        <w:rPr>
+          <w:rFonts w:ascii="Calibri" w:hAnsi="Calibri" w:cs="Calibri"/>
+          <w:b/>
+          <w:sz w:val="28"/>
+          <w:szCs w:val="28"/>
+          <w:lang w:val="en-US"/>
+        </w:rPr>
+        <w:t>:</w:t>
+      </w:r>
+    </w:p>
+    <w:p>
+      <w:pPr>
+        <w:rPr>
+          <w:rFonts w:ascii="Calibri" w:hAnsi="Calibri" w:cs="Calibri"/>
+          <w:bCs/>
+          <w:sz w:val="24"/>
+          <w:szCs w:val="24"/>
+          <w:lang w:val="en-US"/>
+        </w:rPr>
+      </w:pPr>
+      <w:r>
+        <w:rPr>
+          <w:rFonts w:ascii="Calibri" w:hAnsi="Calibri" w:cs="Calibri"/>
+          <w:bCs/>
+          <w:sz w:val="24"/>
+          <w:szCs w:val="24"/>
+          <w:lang w:val="en-US"/>
+        </w:rPr>
+        <w:t xml:space="preserve">For </w:t>
+      </w:r>
+      <w:proofErr w:type="spellStart"/>
+      <w:r>
+        <w:rPr>
+          <w:rFonts w:ascii="Calibri" w:hAnsi="Calibri" w:cs="Calibri"/>
+          <w:bCs/>
+          <w:sz w:val="24"/>
+          <w:szCs w:val="24"/>
+          <w:lang w:val="en-US"/>
+        </w:rPr>
+        <w:t>GameHub</w:t>
+      </w:r>
+      <w:proofErr w:type="spellEnd"/>
+      <w:r>
+        <w:rPr>
+          <w:rFonts w:ascii="Calibri" w:hAnsi="Calibri" w:cs="Calibri"/>
+          <w:bCs/>
+          <w:sz w:val="24"/>
+          <w:szCs w:val="24"/>
+          <w:lang w:val="en-US"/>
+        </w:rPr>
+        <w:t>, injection vulnerabilities can lead to unauthorized access to game data, user information, and even control over the server. Mitigation includes using parameterized queries, ORM frameworks like JPA, and thorough input validation.</w:t>
+      </w:r>
     </w:p>
     <w:p>
       <w:pPr>
@@ -3674,7 +3619,6 @@
           <w:szCs w:val="36"/>
           <w:lang w:val="en-US"/>
         </w:rPr>
-        <w:lastRenderedPageBreak/>
         <w:t>Bro</w:t>
       </w:r>
       <w:r>
@@ -3741,6 +3685,16 @@
           <w:lang w:val="en-US"/>
         </w:rPr>
       </w:pPr>
+      <w:r>
+        <w:rPr>
+          <w:rFonts w:ascii="Calibri" w:hAnsi="Calibri" w:cs="Calibri"/>
+          <w:bCs/>
+          <w:sz w:val="24"/>
+          <w:szCs w:val="24"/>
+          <w:lang w:val="en-US"/>
+        </w:rPr>
+        <w:t>Weak authentication mechanisms can allow attackers to gain unauthorized access to the system. Issues include hard-coded credentials, weak password policies, and improper session management.</w:t>
+      </w:r>
     </w:p>
     <w:p>
       <w:pPr>
@@ -3999,6 +3953,7 @@
           <w:szCs w:val="24"/>
           <w:lang w:val="en-US"/>
         </w:rPr>
+        <w:lastRenderedPageBreak/>
         <w:t>Session storage is a secure place to keep access tokens. To reduce the possibility of cross-site scripting (XSS) attacks compromising token integrity, caution is used.</w:t>
       </w:r>
     </w:p>
@@ -4104,11 +4059,90 @@
         <w:rPr>
           <w:rFonts w:ascii="Calibri" w:hAnsi="Calibri" w:cs="Calibri"/>
           <w:b/>
+          <w:bCs/>
           <w:sz w:val="28"/>
           <w:szCs w:val="28"/>
           <w:lang w:val="en-US"/>
         </w:rPr>
       </w:pPr>
+      <w:r>
+        <w:rPr>
+          <w:rFonts w:ascii="Calibri" w:hAnsi="Calibri" w:cs="Calibri"/>
+          <w:b/>
+          <w:bCs/>
+          <w:sz w:val="28"/>
+          <w:szCs w:val="28"/>
+          <w:lang w:val="en-US"/>
+        </w:rPr>
+        <w:t xml:space="preserve">Impact on </w:t>
+      </w:r>
+      <w:proofErr w:type="spellStart"/>
+      <w:r>
+        <w:rPr>
+          <w:rFonts w:ascii="Calibri" w:hAnsi="Calibri" w:cs="Calibri"/>
+          <w:b/>
+          <w:bCs/>
+          <w:sz w:val="28"/>
+          <w:szCs w:val="28"/>
+          <w:lang w:val="en-US"/>
+        </w:rPr>
+        <w:t>GameHub</w:t>
+      </w:r>
+      <w:proofErr w:type="spellEnd"/>
+      <w:r>
+        <w:rPr>
+          <w:rFonts w:ascii="Calibri" w:hAnsi="Calibri" w:cs="Calibri"/>
+          <w:b/>
+          <w:bCs/>
+          <w:sz w:val="28"/>
+          <w:szCs w:val="28"/>
+          <w:lang w:val="en-US"/>
+        </w:rPr>
+        <w:t>:</w:t>
+      </w:r>
+    </w:p>
+    <w:p>
+      <w:pPr>
+        <w:rPr>
+          <w:rFonts w:ascii="Calibri" w:hAnsi="Calibri" w:cs="Calibri"/>
+          <w:bCs/>
+          <w:sz w:val="24"/>
+          <w:szCs w:val="24"/>
+          <w:lang w:val="en-US"/>
+        </w:rPr>
+      </w:pPr>
+      <w:r>
+        <w:rPr>
+          <w:rFonts w:ascii="Calibri" w:hAnsi="Calibri" w:cs="Calibri"/>
+          <w:bCs/>
+          <w:sz w:val="24"/>
+          <w:szCs w:val="24"/>
+          <w:lang w:val="en-US"/>
+        </w:rPr>
+        <w:t xml:space="preserve">If broken authentication is exploited in </w:t>
+      </w:r>
+      <w:proofErr w:type="spellStart"/>
+      <w:r>
+        <w:rPr>
+          <w:rFonts w:ascii="Calibri" w:hAnsi="Calibri" w:cs="Calibri"/>
+          <w:bCs/>
+          <w:sz w:val="24"/>
+          <w:szCs w:val="24"/>
+          <w:lang w:val="en-US"/>
+        </w:rPr>
+        <w:t>GameHub</w:t>
+      </w:r>
+      <w:proofErr w:type="spellEnd"/>
+      <w:r>
+        <w:rPr>
+          <w:rFonts w:ascii="Calibri" w:hAnsi="Calibri" w:cs="Calibri"/>
+          <w:bCs/>
+          <w:sz w:val="24"/>
+          <w:szCs w:val="24"/>
+          <w:lang w:val="en-US"/>
+        </w:rPr>
+        <w:t>, attackers could gain control over user accounts, leading to potential data breaches and unauthorized actions on behalf of users. Implementing strong password policies, secure JWT handling, and multi-factor authentication can mitigate these risks.</w:t>
+      </w:r>
     </w:p>
     <w:p>
       <w:pPr>
@@ -4141,7 +4175,6 @@
           <w:szCs w:val="36"/>
           <w:lang w:val="en-US"/>
         </w:rPr>
-        <w:lastRenderedPageBreak/>
         <w:t>Sensitive Data Exposure (A3):</w:t>
       </w:r>
     </w:p>
@@ -4197,6 +4230,16 @@
           <w:lang w:val="en-US"/>
         </w:rPr>
       </w:pPr>
+      <w:r>
+        <w:rPr>
+          <w:rFonts w:ascii="Calibri" w:hAnsi="Calibri" w:cs="Calibri"/>
+          <w:bCs/>
+          <w:sz w:val="24"/>
+          <w:szCs w:val="24"/>
+          <w:lang w:val="en-US"/>
+        </w:rPr>
+        <w:t>This occurs when sensitive data, such as personal information or payment details, is not properly protected. Encryption and secure communication channels are essential to protect this data.</w:t>
+      </w:r>
     </w:p>
     <w:p>
       <w:pPr>
@@ -4246,6 +4289,49 @@
         <w:rPr>
           <w:rFonts w:ascii="Calibri" w:hAnsi="Calibri" w:cs="Calibri"/>
           <w:b/>
+          <w:sz w:val="28"/>
+          <w:szCs w:val="28"/>
+          <w:lang w:val="en-US"/>
+        </w:rPr>
+      </w:pPr>
+      <w:r>
+        <w:rPr>
+          <w:rFonts w:ascii="Calibri" w:hAnsi="Calibri" w:cs="Calibri"/>
+          <w:b/>
+          <w:sz w:val="28"/>
+          <w:szCs w:val="28"/>
+          <w:lang w:val="en-US"/>
+        </w:rPr>
+        <w:t xml:space="preserve">Impact on </w:t>
+      </w:r>
+      <w:proofErr w:type="spellStart"/>
+      <w:r>
+        <w:rPr>
+          <w:rFonts w:ascii="Calibri" w:hAnsi="Calibri" w:cs="Calibri"/>
+          <w:b/>
+          <w:sz w:val="28"/>
+          <w:szCs w:val="28"/>
+          <w:lang w:val="en-US"/>
+        </w:rPr>
+        <w:t>GameHub</w:t>
+      </w:r>
+      <w:proofErr w:type="spellEnd"/>
+      <w:r>
+        <w:rPr>
+          <w:rFonts w:ascii="Calibri" w:hAnsi="Calibri" w:cs="Calibri"/>
+          <w:b/>
+          <w:sz w:val="28"/>
+          <w:szCs w:val="28"/>
+          <w:lang w:val="en-US"/>
+        </w:rPr>
+        <w:t>:</w:t>
+      </w:r>
+    </w:p>
+    <w:p>
+      <w:pPr>
+        <w:rPr>
+          <w:rFonts w:ascii="Calibri" w:hAnsi="Calibri" w:cs="Calibri"/>
+          <w:b/>
           <w:sz w:val="36"/>
           <w:szCs w:val="36"/>
           <w:lang w:val="en-US"/>
@@ -4254,6 +4340,65 @@
       <w:r>
         <w:rPr>
           <w:rFonts w:ascii="Calibri" w:hAnsi="Calibri" w:cs="Calibri"/>
+          <w:sz w:val="24"/>
+          <w:szCs w:val="24"/>
+          <w:lang w:val="en-US"/>
+        </w:rPr>
+        <w:t xml:space="preserve">Sensitive data exposure in </w:t>
+      </w:r>
+      <w:proofErr w:type="spellStart"/>
+      <w:r>
+        <w:rPr>
+          <w:rFonts w:ascii="Calibri" w:hAnsi="Calibri" w:cs="Calibri"/>
+          <w:sz w:val="24"/>
+          <w:szCs w:val="24"/>
+          <w:lang w:val="en-US"/>
+        </w:rPr>
+        <w:t>GameHub</w:t>
+      </w:r>
+      <w:proofErr w:type="spellEnd"/>
+      <w:r>
+        <w:rPr>
+          <w:rFonts w:ascii="Calibri" w:hAnsi="Calibri" w:cs="Calibri"/>
+          <w:sz w:val="24"/>
+          <w:szCs w:val="24"/>
+          <w:lang w:val="en-US"/>
+        </w:rPr>
+        <w:t xml:space="preserve"> can result in user data leaks, identity theft, and legal repercussions. While </w:t>
+      </w:r>
+      <w:proofErr w:type="spellStart"/>
+      <w:r>
+        <w:rPr>
+          <w:rFonts w:ascii="Calibri" w:hAnsi="Calibri" w:cs="Calibri"/>
+          <w:sz w:val="24"/>
+          <w:szCs w:val="24"/>
+          <w:lang w:val="en-US"/>
+        </w:rPr>
+        <w:t>GameHub</w:t>
+      </w:r>
+      <w:proofErr w:type="spellEnd"/>
+      <w:r>
+        <w:rPr>
+          <w:rFonts w:ascii="Calibri" w:hAnsi="Calibri" w:cs="Calibri"/>
+          <w:sz w:val="24"/>
+          <w:szCs w:val="24"/>
+          <w:lang w:val="en-US"/>
+        </w:rPr>
+        <w:t xml:space="preserve"> may not handle highly sensitive data initially, it’s crucial to </w:t>
+      </w:r>
+      <w:r>
+        <w:rPr>
+          <w:rFonts w:ascii="Calibri" w:hAnsi="Calibri" w:cs="Calibri"/>
+          <w:sz w:val="24"/>
+          <w:szCs w:val="24"/>
+          <w:lang w:val="en-US"/>
+        </w:rPr>
+        <w:lastRenderedPageBreak/>
+        <w:t>follow best practices to protect any PII and prepare for future expansions.</w:t>
+      </w:r>
+      <w:r>
+        <w:rPr>
+          <w:rFonts w:ascii="Calibri" w:hAnsi="Calibri" w:cs="Calibri"/>
           <w:b/>
           <w:sz w:val="36"/>
           <w:szCs w:val="36"/>
@@ -4329,6 +4474,76 @@
           <w:lang w:val="en-US"/>
         </w:rPr>
       </w:pPr>
+      <w:r>
+        <w:rPr>
+          <w:rFonts w:ascii="Calibri" w:hAnsi="Calibri" w:cs="Calibri"/>
+          <w:sz w:val="24"/>
+          <w:szCs w:val="24"/>
+          <w:lang w:val="en-US"/>
+        </w:rPr>
+        <w:t>XXE attacks occur when XML input containing a reference to an external entity is processed by a weakly configured XML parser.</w:t>
+      </w:r>
+    </w:p>
+    <w:p>
+      <w:pPr>
+        <w:rPr>
+          <w:rFonts w:ascii="Calibri" w:hAnsi="Calibri" w:cs="Calibri"/>
+          <w:sz w:val="24"/>
+          <w:szCs w:val="24"/>
+          <w:lang w:val="en-US"/>
+        </w:rPr>
+      </w:pPr>
+      <w:r>
+        <w:rPr>
+          <w:rFonts w:ascii="Calibri" w:hAnsi="Calibri" w:cs="Calibri"/>
+          <w:b/>
+          <w:sz w:val="28"/>
+          <w:szCs w:val="28"/>
+          <w:lang w:val="en-US"/>
+        </w:rPr>
+        <w:t xml:space="preserve">Impact on </w:t>
+      </w:r>
+      <w:proofErr w:type="spellStart"/>
+      <w:r>
+        <w:rPr>
+          <w:rFonts w:ascii="Calibri" w:hAnsi="Calibri" w:cs="Calibri"/>
+          <w:b/>
+          <w:sz w:val="28"/>
+          <w:szCs w:val="28"/>
+          <w:lang w:val="en-US"/>
+        </w:rPr>
+        <w:t>GameHub</w:t>
+      </w:r>
+      <w:proofErr w:type="spellEnd"/>
+      <w:r>
+        <w:rPr>
+          <w:rFonts w:ascii="Calibri" w:hAnsi="Calibri" w:cs="Calibri"/>
+          <w:b/>
+          <w:sz w:val="28"/>
+          <w:szCs w:val="28"/>
+          <w:lang w:val="en-US"/>
+        </w:rPr>
+        <w:t>:</w:t>
+      </w:r>
+      <w:r>
+        <w:rPr>
+          <w:rFonts w:ascii="Calibri" w:hAnsi="Calibri" w:cs="Calibri"/>
+          <w:b/>
+          <w:sz w:val="28"/>
+          <w:szCs w:val="28"/>
+          <w:lang w:val="en-US"/>
+        </w:rPr>
+        <w:br/>
+      </w:r>
+      <w:r>
+        <w:rPr>
+          <w:rFonts w:ascii="Calibri" w:hAnsi="Calibri" w:cs="Calibri"/>
+          <w:sz w:val="24"/>
+          <w:szCs w:val="24"/>
+          <w:lang w:val="en-US"/>
+        </w:rPr>
+        <w:t>Though XML processing is not currently used, if introduced, XXE could lead to data breached, denial of service, and server-side request forgery (SSRF). Using secure XML parsers and configurations can prevent these issues.</w:t>
+      </w:r>
     </w:p>
     <w:p>
       <w:pPr>
@@ -4379,6 +4594,15 @@
           <w:lang w:val="en-US"/>
         </w:rPr>
       </w:pPr>
+      <w:r>
+        <w:rPr>
+          <w:rFonts w:ascii="Calibri" w:hAnsi="Calibri" w:cs="Calibri"/>
+          <w:sz w:val="24"/>
+          <w:szCs w:val="24"/>
+          <w:lang w:val="en-US"/>
+        </w:rPr>
+        <w:t>Improper enforcement of access control can allow unauthorized users to access restricted resources and actions.</w:t>
+      </w:r>
     </w:p>
     <w:p>
       <w:pPr>
@@ -4448,7 +4672,6 @@
           <w:szCs w:val="28"/>
           <w:lang w:val="en-US"/>
         </w:rPr>
-        <w:lastRenderedPageBreak/>
         <w:t>Least Privilege Principle: (partly implemented)</w:t>
       </w:r>
     </w:p>
@@ -4475,11 +4698,63 @@
       <w:pPr>
         <w:rPr>
           <w:rFonts w:ascii="Calibri" w:hAnsi="Calibri" w:cs="Calibri"/>
-          <w:sz w:val="24"/>
-          <w:szCs w:val="24"/>
-          <w:lang w:val="en-US"/>
-        </w:rPr>
-      </w:pPr>
+          <w:b/>
+          <w:sz w:val="28"/>
+          <w:szCs w:val="28"/>
+          <w:lang w:val="en-US"/>
+        </w:rPr>
+      </w:pPr>
+      <w:r>
+        <w:rPr>
+          <w:rFonts w:ascii="Calibri" w:hAnsi="Calibri" w:cs="Calibri"/>
+          <w:b/>
+          <w:sz w:val="28"/>
+          <w:szCs w:val="28"/>
+          <w:lang w:val="en-US"/>
+        </w:rPr>
+        <w:t xml:space="preserve">Impact on </w:t>
+      </w:r>
+      <w:proofErr w:type="spellStart"/>
+      <w:r>
+        <w:rPr>
+          <w:rFonts w:ascii="Calibri" w:hAnsi="Calibri" w:cs="Calibri"/>
+          <w:b/>
+          <w:sz w:val="28"/>
+          <w:szCs w:val="28"/>
+          <w:lang w:val="en-US"/>
+        </w:rPr>
+        <w:t>GameHub</w:t>
+      </w:r>
+      <w:proofErr w:type="spellEnd"/>
+      <w:r>
+        <w:rPr>
+          <w:rFonts w:ascii="Calibri" w:hAnsi="Calibri" w:cs="Calibri"/>
+          <w:b/>
+          <w:sz w:val="28"/>
+          <w:szCs w:val="28"/>
+          <w:lang w:val="en-US"/>
+        </w:rPr>
+        <w:t>:</w:t>
+      </w:r>
+    </w:p>
+    <w:p>
+      <w:pPr>
+        <w:rPr>
+          <w:rFonts w:ascii="Calibri" w:hAnsi="Calibri" w:cs="Calibri"/>
+          <w:sz w:val="24"/>
+          <w:szCs w:val="24"/>
+          <w:lang w:val="en-US"/>
+        </w:rPr>
+      </w:pPr>
+      <w:r>
+        <w:rPr>
+          <w:rFonts w:ascii="Calibri" w:hAnsi="Calibri" w:cs="Calibri"/>
+          <w:sz w:val="24"/>
+          <w:szCs w:val="24"/>
+          <w:lang w:val="en-US"/>
+        </w:rPr>
+        <w:t>Broken access control can allow unauthorized users to manipulate game data, user profiles, and other restricted areas, compromising the integrity and security of the platform. Enforcing strict role-based access control (RBAC) is essential.</w:t>
+      </w:r>
     </w:p>
     <w:p>
       <w:pPr>
@@ -4499,6 +4774,7 @@
           <w:szCs w:val="36"/>
           <w:lang w:val="en-US"/>
         </w:rPr>
+        <w:lastRenderedPageBreak/>
         <w:t>Security Misconfigurations (A6):</w:t>
       </w:r>
     </w:p>
@@ -4548,6 +4824,77 @@
           <w:lang w:val="en-US"/>
         </w:rPr>
       </w:pPr>
+      <w:r>
+        <w:rPr>
+          <w:rFonts w:ascii="Calibri" w:hAnsi="Calibri" w:cs="Calibri"/>
+          <w:sz w:val="24"/>
+          <w:szCs w:val="24"/>
+          <w:lang w:val="en-US"/>
+        </w:rPr>
+        <w:t>These occur when security settings are not defined, implemented, or maintained properly, leading to vulnerabilities.</w:t>
+      </w:r>
+    </w:p>
+    <w:p>
+      <w:pPr>
+        <w:rPr>
+          <w:rFonts w:ascii="Calibri" w:hAnsi="Calibri" w:cs="Calibri"/>
+          <w:b/>
+          <w:sz w:val="28"/>
+          <w:szCs w:val="28"/>
+          <w:lang w:val="en-US"/>
+        </w:rPr>
+      </w:pPr>
+      <w:r>
+        <w:rPr>
+          <w:rFonts w:ascii="Calibri" w:hAnsi="Calibri" w:cs="Calibri"/>
+          <w:b/>
+          <w:sz w:val="28"/>
+          <w:szCs w:val="28"/>
+          <w:lang w:val="en-US"/>
+        </w:rPr>
+        <w:t xml:space="preserve">Impact on </w:t>
+      </w:r>
+      <w:proofErr w:type="spellStart"/>
+      <w:r>
+        <w:rPr>
+          <w:rFonts w:ascii="Calibri" w:hAnsi="Calibri" w:cs="Calibri"/>
+          <w:b/>
+          <w:sz w:val="28"/>
+          <w:szCs w:val="28"/>
+          <w:lang w:val="en-US"/>
+        </w:rPr>
+        <w:t>GameHub</w:t>
+      </w:r>
+      <w:proofErr w:type="spellEnd"/>
+      <w:r>
+        <w:rPr>
+          <w:rFonts w:ascii="Calibri" w:hAnsi="Calibri" w:cs="Calibri"/>
+          <w:b/>
+          <w:sz w:val="28"/>
+          <w:szCs w:val="28"/>
+          <w:lang w:val="en-US"/>
+        </w:rPr>
+        <w:t>:</w:t>
+      </w:r>
+    </w:p>
+    <w:p>
+      <w:pPr>
+        <w:rPr>
+          <w:rFonts w:ascii="Calibri" w:hAnsi="Calibri" w:cs="Calibri"/>
+          <w:sz w:val="24"/>
+          <w:szCs w:val="24"/>
+          <w:lang w:val="en-US"/>
+        </w:rPr>
+      </w:pPr>
+      <w:r>
+        <w:rPr>
+          <w:rFonts w:ascii="Calibri" w:hAnsi="Calibri" w:cs="Calibri"/>
+          <w:sz w:val="24"/>
+          <w:szCs w:val="24"/>
+          <w:lang w:val="en-US"/>
+        </w:rPr>
+        <w:t>Misconfigurations can lead to exposed sensitive information, unauthorized access, and a general lack of security. Ensuring proper configuration and regular audits of security settings are vital to prevent such issues.</w:t>
+      </w:r>
     </w:p>
     <w:p>
       <w:pPr>
@@ -4601,6 +4948,106 @@
           <w:lang w:val="en-US"/>
         </w:rPr>
       </w:pPr>
+      <w:r>
+        <w:rPr>
+          <w:rFonts w:ascii="Calibri" w:hAnsi="Calibri" w:cs="Calibri"/>
+          <w:bCs/>
+          <w:sz w:val="24"/>
+          <w:szCs w:val="24"/>
+          <w:lang w:val="en-US"/>
+        </w:rPr>
+        <w:t>XSS vulnerabilities occur when an application includes untrusted data in a web page without proper validation or escaping. This allows attackers to execute scripts in the user’s browser.</w:t>
+      </w:r>
+    </w:p>
+    <w:p>
+      <w:pPr>
+        <w:rPr>
+          <w:rFonts w:ascii="Calibri" w:hAnsi="Calibri" w:cs="Calibri"/>
+          <w:b/>
+          <w:bCs/>
+          <w:sz w:val="28"/>
+          <w:szCs w:val="28"/>
+          <w:lang w:val="en-US"/>
+        </w:rPr>
+      </w:pPr>
+      <w:r>
+        <w:rPr>
+          <w:rFonts w:ascii="Calibri" w:hAnsi="Calibri" w:cs="Calibri"/>
+          <w:b/>
+          <w:bCs/>
+          <w:sz w:val="28"/>
+          <w:szCs w:val="28"/>
+          <w:lang w:val="en-US"/>
+        </w:rPr>
+        <w:t xml:space="preserve">Impact on </w:t>
+      </w:r>
+      <w:proofErr w:type="spellStart"/>
+      <w:r>
+        <w:rPr>
+          <w:rFonts w:ascii="Calibri" w:hAnsi="Calibri" w:cs="Calibri"/>
+          <w:b/>
+          <w:bCs/>
+          <w:sz w:val="28"/>
+          <w:szCs w:val="28"/>
+          <w:lang w:val="en-US"/>
+        </w:rPr>
+        <w:t>GameHub</w:t>
+      </w:r>
+      <w:proofErr w:type="spellEnd"/>
+      <w:r>
+        <w:rPr>
+          <w:rFonts w:ascii="Calibri" w:hAnsi="Calibri" w:cs="Calibri"/>
+          <w:b/>
+          <w:bCs/>
+          <w:sz w:val="28"/>
+          <w:szCs w:val="28"/>
+          <w:lang w:val="en-US"/>
+        </w:rPr>
+        <w:t>:</w:t>
+      </w:r>
+    </w:p>
+    <w:p>
+      <w:pPr>
+        <w:rPr>
+          <w:rFonts w:ascii="Calibri" w:hAnsi="Calibri" w:cs="Calibri"/>
+          <w:bCs/>
+          <w:sz w:val="24"/>
+          <w:szCs w:val="24"/>
+          <w:lang w:val="en-US"/>
+        </w:rPr>
+      </w:pPr>
+      <w:r>
+        <w:rPr>
+          <w:rFonts w:ascii="Calibri" w:hAnsi="Calibri" w:cs="Calibri"/>
+          <w:bCs/>
+          <w:sz w:val="24"/>
+          <w:szCs w:val="24"/>
+          <w:lang w:val="en-US"/>
+        </w:rPr>
+        <w:t xml:space="preserve">In </w:t>
+      </w:r>
+      <w:proofErr w:type="spellStart"/>
+      <w:r>
+        <w:rPr>
+          <w:rFonts w:ascii="Calibri" w:hAnsi="Calibri" w:cs="Calibri"/>
+          <w:bCs/>
+          <w:sz w:val="24"/>
+          <w:szCs w:val="24"/>
+          <w:lang w:val="en-US"/>
+        </w:rPr>
+        <w:t>GameHub</w:t>
+      </w:r>
+      <w:proofErr w:type="spellEnd"/>
+      <w:r>
+        <w:rPr>
+          <w:rFonts w:ascii="Calibri" w:hAnsi="Calibri" w:cs="Calibri"/>
+          <w:bCs/>
+          <w:sz w:val="24"/>
+          <w:szCs w:val="24"/>
+          <w:lang w:val="en-US"/>
+        </w:rPr>
+        <w:t>, XSS can be used to steal session tokens, deface web pages, or redirect users to malicious sites, affecting user trust and platform security. Proper input validation and output encoding can mitigate these risks.</w:t>
+      </w:r>
     </w:p>
     <w:p>
       <w:pPr>
@@ -4656,6 +5103,84 @@
           <w:lang w:val="en-US"/>
         </w:rPr>
       </w:pPr>
+      <w:r>
+        <w:rPr>
+          <w:rFonts w:ascii="Calibri" w:hAnsi="Calibri" w:cs="Calibri"/>
+          <w:bCs/>
+          <w:sz w:val="24"/>
+          <w:szCs w:val="24"/>
+          <w:lang w:val="en-US"/>
+        </w:rPr>
+        <w:t>Insecure deserialization occurs when untrusted data is used to instantiate objects, leading to remote code execution or other attacks.</w:t>
+      </w:r>
+    </w:p>
+    <w:p>
+      <w:pPr>
+        <w:rPr>
+          <w:rFonts w:ascii="Calibri" w:hAnsi="Calibri" w:cs="Calibri"/>
+          <w:b/>
+          <w:bCs/>
+          <w:sz w:val="28"/>
+          <w:szCs w:val="28"/>
+          <w:lang w:val="en-US"/>
+        </w:rPr>
+      </w:pPr>
+      <w:r>
+        <w:rPr>
+          <w:rFonts w:ascii="Calibri" w:hAnsi="Calibri" w:cs="Calibri"/>
+          <w:b/>
+          <w:bCs/>
+          <w:sz w:val="28"/>
+          <w:szCs w:val="28"/>
+          <w:lang w:val="en-US"/>
+        </w:rPr>
+        <w:t xml:space="preserve">Impact on </w:t>
+      </w:r>
+      <w:proofErr w:type="spellStart"/>
+      <w:r>
+        <w:rPr>
+          <w:rFonts w:ascii="Calibri" w:hAnsi="Calibri" w:cs="Calibri"/>
+          <w:b/>
+          <w:bCs/>
+          <w:sz w:val="28"/>
+          <w:szCs w:val="28"/>
+          <w:lang w:val="en-US"/>
+        </w:rPr>
+        <w:t>GameHub</w:t>
+      </w:r>
+      <w:proofErr w:type="spellEnd"/>
+      <w:r>
+        <w:rPr>
+          <w:rFonts w:ascii="Calibri" w:hAnsi="Calibri" w:cs="Calibri"/>
+          <w:b/>
+          <w:bCs/>
+          <w:sz w:val="28"/>
+          <w:szCs w:val="28"/>
+          <w:lang w:val="en-US"/>
+        </w:rPr>
+        <w:t>:</w:t>
+      </w:r>
+    </w:p>
+    <w:p>
+      <w:pPr>
+        <w:rPr>
+          <w:rFonts w:ascii="Calibri" w:hAnsi="Calibri" w:cs="Calibri"/>
+          <w:bCs/>
+          <w:sz w:val="24"/>
+          <w:szCs w:val="24"/>
+          <w:lang w:val="en-US"/>
+        </w:rPr>
+      </w:pPr>
+      <w:r>
+        <w:rPr>
+          <w:rFonts w:ascii="Calibri" w:hAnsi="Calibri" w:cs="Calibri"/>
+          <w:bCs/>
+          <w:sz w:val="24"/>
+          <w:szCs w:val="24"/>
+          <w:lang w:val="en-US"/>
+        </w:rPr>
+        <w:t>This can allow attackers to execute arbitrary code, leading to full server compromise. Avoiding the use of deserialization or implementing strict validation and integrity checks can prevent this vulnerability.</w:t>
+      </w:r>
     </w:p>
     <w:p>
       <w:pPr>
@@ -4711,6 +5236,96 @@
           <w:lang w:val="en-US"/>
         </w:rPr>
       </w:pPr>
+      <w:r>
+        <w:rPr>
+          <w:rFonts w:ascii="Calibri" w:hAnsi="Calibri" w:cs="Calibri"/>
+          <w:bCs/>
+          <w:sz w:val="24"/>
+          <w:szCs w:val="24"/>
+          <w:lang w:val="en-US"/>
+        </w:rPr>
+        <w:lastRenderedPageBreak/>
+        <w:t>Using outdated or vulnerable components in the application stack can introduce security risks.</w:t>
+      </w:r>
+    </w:p>
+    <w:p>
+      <w:pPr>
+        <w:rPr>
+          <w:rFonts w:ascii="Calibri" w:hAnsi="Calibri" w:cs="Calibri"/>
+          <w:b/>
+          <w:bCs/>
+          <w:sz w:val="28"/>
+          <w:szCs w:val="28"/>
+          <w:lang w:val="en-US"/>
+        </w:rPr>
+      </w:pPr>
+      <w:r>
+        <w:rPr>
+          <w:rFonts w:ascii="Calibri" w:hAnsi="Calibri" w:cs="Calibri"/>
+          <w:b/>
+          <w:bCs/>
+          <w:sz w:val="28"/>
+          <w:szCs w:val="28"/>
+          <w:lang w:val="en-US"/>
+        </w:rPr>
+        <w:t xml:space="preserve">Impact on </w:t>
+      </w:r>
+      <w:proofErr w:type="spellStart"/>
+      <w:r>
+        <w:rPr>
+          <w:rFonts w:ascii="Calibri" w:hAnsi="Calibri" w:cs="Calibri"/>
+          <w:b/>
+          <w:bCs/>
+          <w:sz w:val="28"/>
+          <w:szCs w:val="28"/>
+          <w:lang w:val="en-US"/>
+        </w:rPr>
+        <w:t>GameHub</w:t>
+      </w:r>
+      <w:proofErr w:type="spellEnd"/>
+      <w:r>
+        <w:rPr>
+          <w:rFonts w:ascii="Calibri" w:hAnsi="Calibri" w:cs="Calibri"/>
+          <w:b/>
+          <w:bCs/>
+          <w:sz w:val="28"/>
+          <w:szCs w:val="28"/>
+          <w:lang w:val="en-US"/>
+        </w:rPr>
+        <w:t>:</w:t>
+      </w:r>
+    </w:p>
+    <w:p>
+      <w:pPr>
+        <w:rPr>
+          <w:rFonts w:ascii="Calibri" w:hAnsi="Calibri" w:cs="Calibri"/>
+          <w:bCs/>
+          <w:sz w:val="24"/>
+          <w:szCs w:val="24"/>
+          <w:lang w:val="en-US"/>
+        </w:rPr>
+      </w:pPr>
+      <w:r>
+        <w:rPr>
+          <w:rFonts w:ascii="Calibri" w:hAnsi="Calibri" w:cs="Calibri"/>
+          <w:bCs/>
+          <w:sz w:val="24"/>
+          <w:szCs w:val="24"/>
+          <w:lang w:val="en-US"/>
+        </w:rPr>
+        <w:t>Known vulnerabilities in libraries or frameworks can be exploited to compromise the platform. Regularly updating dependencies and monitoring for known vulnerabilities can mitigate this risk.</w:t>
+      </w:r>
+    </w:p>
+    <w:p>
+      <w:pPr>
+        <w:rPr>
+          <w:rFonts w:ascii="Calibri" w:hAnsi="Calibri" w:cs="Calibri"/>
+          <w:bCs/>
+          <w:sz w:val="24"/>
+          <w:szCs w:val="24"/>
+          <w:lang w:val="en-US"/>
+        </w:rPr>
+      </w:pPr>
     </w:p>
     <w:p>
       <w:pPr>
@@ -4760,6 +5375,87 @@
       <w:pPr>
         <w:rPr>
           <w:rFonts w:ascii="Calibri" w:hAnsi="Calibri" w:cs="Calibri"/>
+          <w:sz w:val="24"/>
+          <w:szCs w:val="24"/>
+          <w:lang w:val="en-US"/>
+        </w:rPr>
+      </w:pPr>
+      <w:r>
+        <w:rPr>
+          <w:rFonts w:ascii="Calibri" w:hAnsi="Calibri" w:cs="Calibri"/>
+          <w:sz w:val="24"/>
+          <w:szCs w:val="24"/>
+          <w:lang w:val="en-US"/>
+        </w:rPr>
+        <w:t>Lack of proper logging and monitoring can delay the detection and response to security incidents.</w:t>
+      </w:r>
+    </w:p>
+    <w:p>
+      <w:pPr>
+        <w:rPr>
+          <w:rFonts w:ascii="Calibri" w:hAnsi="Calibri" w:cs="Calibri"/>
+          <w:b/>
+          <w:sz w:val="28"/>
+          <w:szCs w:val="28"/>
+          <w:lang w:val="en-US"/>
+        </w:rPr>
+      </w:pPr>
+      <w:r>
+        <w:rPr>
+          <w:rFonts w:ascii="Calibri" w:hAnsi="Calibri" w:cs="Calibri"/>
+          <w:b/>
+          <w:sz w:val="28"/>
+          <w:szCs w:val="28"/>
+          <w:lang w:val="en-US"/>
+        </w:rPr>
+        <w:t xml:space="preserve">Impact on </w:t>
+      </w:r>
+      <w:proofErr w:type="spellStart"/>
+      <w:r>
+        <w:rPr>
+          <w:rFonts w:ascii="Calibri" w:hAnsi="Calibri" w:cs="Calibri"/>
+          <w:b/>
+          <w:sz w:val="28"/>
+          <w:szCs w:val="28"/>
+          <w:lang w:val="en-US"/>
+        </w:rPr>
+        <w:t>GameHub</w:t>
+      </w:r>
+      <w:proofErr w:type="spellEnd"/>
+      <w:r>
+        <w:rPr>
+          <w:rFonts w:ascii="Calibri" w:hAnsi="Calibri" w:cs="Calibri"/>
+          <w:b/>
+          <w:sz w:val="28"/>
+          <w:szCs w:val="28"/>
+          <w:lang w:val="en-US"/>
+        </w:rPr>
+        <w:t>:</w:t>
+      </w:r>
+    </w:p>
+    <w:p>
+      <w:pPr>
+        <w:rPr>
+          <w:rFonts w:ascii="Calibri" w:hAnsi="Calibri" w:cs="Calibri"/>
+          <w:sz w:val="24"/>
+          <w:szCs w:val="24"/>
+          <w:lang w:val="en-US"/>
+        </w:rPr>
+      </w:pPr>
+      <w:r>
+        <w:rPr>
+          <w:rFonts w:ascii="Calibri" w:hAnsi="Calibri" w:cs="Calibri"/>
+          <w:sz w:val="24"/>
+          <w:szCs w:val="24"/>
+          <w:lang w:val="en-US"/>
+        </w:rPr>
+        <w:t>Insufficient logging and monitoring can lead to undetected breaches, prolonged exposure to attacks, and difficulty in incident response. Implementing comprehensive logging and active monitoring can help detect and respond to security incidents promptly.</w:t>
+      </w:r>
+    </w:p>
+    <w:p>
+      <w:pPr>
+        <w:rPr>
+          <w:rFonts w:ascii="Calibri" w:hAnsi="Calibri" w:cs="Calibri"/>
           <w:b/>
           <w:sz w:val="36"/>
           <w:szCs w:val="36"/>
@@ -4777,9 +5473,7 @@
           <w:lang w:val="en-US"/>
         </w:rPr>
       </w:pPr>
-    </w:p>
-    <w:p>
-      <w:pPr>
+      <w:r>
         <w:rPr>
           <w:rFonts w:ascii="Calibri" w:hAnsi="Calibri" w:cs="Calibri"/>
           <w:b/>
@@ -4787,16 +5481,6 @@
           <w:szCs w:val="36"/>
           <w:lang w:val="en-US"/>
         </w:rPr>
-      </w:pPr>
-      <w:r>
-        <w:rPr>
-          <w:rFonts w:ascii="Calibri" w:hAnsi="Calibri" w:cs="Calibri"/>
-          <w:b/>
-          <w:sz w:val="36"/>
-          <w:szCs w:val="36"/>
-          <w:lang w:val="en-US"/>
-        </w:rPr>
-        <w:lastRenderedPageBreak/>
         <w:t>Conclusion</w:t>
       </w:r>
     </w:p>
@@ -4854,7 +5538,7 @@
       </w:r>
     </w:p>
     <w:sectPr>
-      <w:footerReference w:type="default" r:id="rId6"/>
+      <w:footerReference w:type="default" r:id="rId7"/>
       <w:pgSz w:w="11906" w:h="16838"/>
       <w:pgMar w:top="1440" w:right="1440" w:bottom="1440" w:left="1440" w:header="708" w:footer="708" w:gutter="0"/>
       <w:cols w:space="708"/>
@@ -4965,6 +5649,126 @@
     </w:p>
   </w:footnote>
 </w:footnotes>
+</file>
+
+<file path=word/numbering.xml><?xml version="1.0" encoding="utf-8"?>
+<w:numbering xmlns:wpc="http://schemas.microsoft.com/office/word/2010/wordprocessingCanvas" xmlns:cx="http://schemas.microsoft.com/office/drawing/2014/chartex" xmlns:cx1="http://schemas.microsoft.com/office/drawing/2015/9/8/chartex" xmlns:cx2="http://schemas.microsoft.com/office/drawing/2015/10/21/chartex" xmlns:cx3="http://schemas.microsoft.com/office/drawing/2016/5/9/chartex" xmlns:cx4="http://schemas.microsoft.com/office/drawing/2016/5/10/chartex" xmlns:cx5="http://schemas.microsoft.com/office/drawing/2016/5/11/chartex" xmlns:cx6="http://schemas.microsoft.com/office/drawing/2016/5/12/chartex" xmlns:cx7="http://schemas.microsoft.com/office/drawing/2016/5/13/chartex" xmlns:cx8="http://schemas.microsoft.com/office/drawing/2016/5/14/chartex" xmlns:mc="http://schemas.openxmlformats.org/markup-compatibility/2006" xmlns:aink="http://schemas.microsoft.com/office/drawing/2016/ink" xmlns:am3d="http://schemas.microsoft.com/office/drawing/2017/model3d" xmlns:o="urn:schemas-microsoft-com:office:office" xmlns:oel="http://schemas.microsoft.com/office/2019/extlst" xmlns:r="http://schemas.openxmlformats.org/officeDocument/2006/relationships" xmlns:m="http://schemas.openxmlformats.org/officeDocument/2006/math" xmlns:v="urn:schemas-microsoft-com:vml" xmlns:wp14="http://schemas.microsoft.com/office/word/2010/wordprocessingDrawing" xmlns:wp="http://schemas.openxmlformats.org/drawingml/2006/wordprocessingDrawing" xmlns:w10="urn:schemas-microsoft-com:office:word" xmlns:w="http://schemas.openxmlformats.org/wordprocessingml/2006/main" xmlns:w14="http://schemas.microsoft.com/office/word/2010/wordml" xmlns:w15="http://schemas.microsoft.com/office/word/2012/wordml" xmlns:w16cex="http://schemas.microsoft.com/office/word/2018/wordml/cex" xmlns:w16cid="http://schemas.microsoft.com/office/word/2016/wordml/cid" xmlns:w16="http://schemas.microsoft.com/office/word/2018/wordml" xmlns:w16sdtdh="http://schemas.microsoft.com/office/word/2020/wordml/sdtdatahash" xmlns:w16se="http://schemas.microsoft.com/office/word/2015/wordml/symex" xmlns:wpg="http://schemas.microsoft.com/office/word/2010/wordprocessingGroup" xmlns:wpi="http://schemas.microsoft.com/office/word/2010/wordprocessingInk" xmlns:wne="http://schemas.microsoft.com/office/word/2006/wordml" xmlns:wps="http://schemas.microsoft.com/office/word/2010/wordprocessingShape" mc:Ignorable="w14 w15 w16se w16cid w16 w16cex w16sdtdh wp14">
+  <w:abstractNum w:abstractNumId="0" w15:restartNumberingAfterBreak="0">
+    <w:nsid w:val="386E2538"/>
+    <w:multiLevelType w:val="hybridMultilevel"/>
+    <w:tmpl w:val="0EAC408A"/>
+    <w:lvl w:ilvl="0" w:tplc="DFD44E74">
+      <w:numFmt w:val="bullet"/>
+      <w:lvlText w:val="-"/>
+      <w:lvlJc w:val="left"/>
+      <w:pPr>
+        <w:ind w:left="720" w:hanging="360"/>
+      </w:pPr>
+      <w:rPr>
+        <w:rFonts w:ascii="Calibri" w:eastAsiaTheme="minorHAnsi" w:hAnsi="Calibri" w:cs="Calibri" w:hint="default"/>
+      </w:rPr>
+    </w:lvl>
+    <w:lvl w:ilvl="1" w:tplc="0C000003" w:tentative="1">
+      <w:start w:val="1"/>
+      <w:numFmt w:val="bullet"/>
+      <w:lvlText w:val="o"/>
+      <w:lvlJc w:val="left"/>
+      <w:pPr>
+        <w:ind w:left="1440" w:hanging="360"/>
+      </w:pPr>
+      <w:rPr>
+        <w:rFonts w:ascii="Courier New" w:hAnsi="Courier New" w:cs="Courier New" w:hint="default"/>
+      </w:rPr>
+    </w:lvl>
+    <w:lvl w:ilvl="2" w:tplc="0C000005" w:tentative="1">
+      <w:start w:val="1"/>
+      <w:numFmt w:val="bullet"/>
+      <w:lvlText w:val=""/>
+      <w:lvlJc w:val="left"/>
+      <w:pPr>
+        <w:ind w:left="2160" w:hanging="360"/>
+      </w:pPr>
+      <w:rPr>
+        <w:rFonts w:ascii="Wingdings" w:hAnsi="Wingdings" w:hint="default"/>
+      </w:rPr>
+    </w:lvl>
+    <w:lvl w:ilvl="3" w:tplc="0C000001" w:tentative="1">
+      <w:start w:val="1"/>
+      <w:numFmt w:val="bullet"/>
+      <w:lvlText w:val=""/>
+      <w:lvlJc w:val="left"/>
+      <w:pPr>
+        <w:ind w:left="2880" w:hanging="360"/>
+      </w:pPr>
+      <w:rPr>
+        <w:rFonts w:ascii="Symbol" w:hAnsi="Symbol" w:hint="default"/>
+      </w:rPr>
+    </w:lvl>
+    <w:lvl w:ilvl="4" w:tplc="0C000003" w:tentative="1">
+      <w:start w:val="1"/>
+      <w:numFmt w:val="bullet"/>
+      <w:lvlText w:val="o"/>
+      <w:lvlJc w:val="left"/>
+      <w:pPr>
+        <w:ind w:left="3600" w:hanging="360"/>
+      </w:pPr>
+      <w:rPr>
+        <w:rFonts w:ascii="Courier New" w:hAnsi="Courier New" w:cs="Courier New" w:hint="default"/>
+      </w:rPr>
+    </w:lvl>
+    <w:lvl w:ilvl="5" w:tplc="0C000005" w:tentative="1">
+      <w:start w:val="1"/>
+      <w:numFmt w:val="bullet"/>
+      <w:lvlText w:val=""/>
+      <w:lvlJc w:val="left"/>
+      <w:pPr>
+        <w:ind w:left="4320" w:hanging="360"/>
+      </w:pPr>
+      <w:rPr>
+        <w:rFonts w:ascii="Wingdings" w:hAnsi="Wingdings" w:hint="default"/>
+      </w:rPr>
+    </w:lvl>
+    <w:lvl w:ilvl="6" w:tplc="0C000001" w:tentative="1">
+      <w:start w:val="1"/>
+      <w:numFmt w:val="bullet"/>
+      <w:lvlText w:val=""/>
+      <w:lvlJc w:val="left"/>
+      <w:pPr>
+        <w:ind w:left="5040" w:hanging="360"/>
+      </w:pPr>
+      <w:rPr>
+        <w:rFonts w:ascii="Symbol" w:hAnsi="Symbol" w:hint="default"/>
+      </w:rPr>
+    </w:lvl>
+    <w:lvl w:ilvl="7" w:tplc="0C000003" w:tentative="1">
+      <w:start w:val="1"/>
+      <w:numFmt w:val="bullet"/>
+      <w:lvlText w:val="o"/>
+      <w:lvlJc w:val="left"/>
+      <w:pPr>
+        <w:ind w:left="5760" w:hanging="360"/>
+      </w:pPr>
+      <w:rPr>
+        <w:rFonts w:ascii="Courier New" w:hAnsi="Courier New" w:cs="Courier New" w:hint="default"/>
+      </w:rPr>
+    </w:lvl>
+    <w:lvl w:ilvl="8" w:tplc="0C000005" w:tentative="1">
+      <w:start w:val="1"/>
+      <w:numFmt w:val="bullet"/>
+      <w:lvlText w:val=""/>
+      <w:lvlJc w:val="left"/>
+      <w:pPr>
+        <w:ind w:left="6480" w:hanging="360"/>
+      </w:pPr>
+      <w:rPr>
+        <w:rFonts w:ascii="Wingdings" w:hAnsi="Wingdings" w:hint="default"/>
+      </w:rPr>
+    </w:lvl>
+  </w:abstractNum>
+  <w:num w:numId="1" w16cid:durableId="1121922880">
+    <w:abstractNumId w:val="0"/>
+  </w:num>
+</w:numbering>
 </file>
 
 <file path=word/styles.xml><?xml version="1.0" encoding="utf-8"?>

</xml_diff>